<commit_message>
fix partea de sus
</commit_message>
<xml_diff>
--- a/tezaLicenta/LicentaDanPopaV2.docx
+++ b/tezaLicenta/LicentaDanPopaV2.docx
@@ -1764,11 +1764,17 @@
           <w:ilvl w:val="0"/>
           <w:numId w:val="7"/>
         </w:numPr>
-        <w:ind w:left="0" w:firstLine="720"/>
+        <w:ind w:left="737" w:firstLine="425"/>
         <w:contextualSpacing/>
       </w:pPr>
       <w:r>
-        <w:t xml:space="preserve">Analiza </w:t>
+        <w:t xml:space="preserve"> </w:t>
+      </w:r>
+      <w:r>
+        <w:t>a</w:t>
+      </w:r>
+      <w:r>
+        <w:t xml:space="preserve">naliza </w:t>
       </w:r>
       <w:r>
         <w:t>resurselor informative: literatură</w:t>
@@ -1784,11 +1790,17 @@
           <w:ilvl w:val="0"/>
           <w:numId w:val="7"/>
         </w:numPr>
-        <w:ind w:left="0" w:firstLine="720"/>
+        <w:ind w:left="454" w:firstLine="720"/>
         <w:contextualSpacing/>
       </w:pPr>
       <w:r>
-        <w:t xml:space="preserve">Analiza generală a </w:t>
+        <w:t xml:space="preserve"> </w:t>
+      </w:r>
+      <w:r>
+        <w:t>a</w:t>
+      </w:r>
+      <w:r>
+        <w:t xml:space="preserve">naliza generală a </w:t>
       </w:r>
       <w:r>
         <w:t>bibliotecii redux</w:t>
@@ -1816,11 +1828,17 @@
           <w:ilvl w:val="0"/>
           <w:numId w:val="7"/>
         </w:numPr>
-        <w:ind w:left="0" w:firstLine="720"/>
+        <w:ind w:left="454" w:firstLine="720"/>
         <w:contextualSpacing/>
       </w:pPr>
       <w:r>
-        <w:t xml:space="preserve">Analiza generală a bibliotecii </w:t>
+        <w:t xml:space="preserve"> </w:t>
+      </w:r>
+      <w:r>
+        <w:t>a</w:t>
+      </w:r>
+      <w:r>
+        <w:t xml:space="preserve">naliza generală a bibliotecii </w:t>
       </w:r>
       <w:r>
         <w:t xml:space="preserve">react </w:t>
@@ -1845,11 +1863,17 @@
           <w:ilvl w:val="0"/>
           <w:numId w:val="7"/>
         </w:numPr>
-        <w:ind w:left="0" w:firstLine="720"/>
+        <w:ind w:left="454" w:firstLine="720"/>
         <w:contextualSpacing/>
       </w:pPr>
       <w:r>
-        <w:t>Analiza tehnologiilor și soluțiilo</w:t>
+        <w:t xml:space="preserve"> </w:t>
+      </w:r>
+      <w:r>
+        <w:t>a</w:t>
+      </w:r>
+      <w:r>
+        <w:t>naliza tehnologiilor și soluțiilo</w:t>
       </w:r>
       <w:r>
         <w:t>r alternative</w:t>
@@ -1865,11 +1889,17 @@
           <w:ilvl w:val="0"/>
           <w:numId w:val="7"/>
         </w:numPr>
-        <w:ind w:left="0" w:firstLine="720"/>
+        <w:ind w:left="454" w:firstLine="720"/>
         <w:contextualSpacing/>
       </w:pPr>
       <w:r>
-        <w:t xml:space="preserve">Proiectarea </w:t>
+        <w:t xml:space="preserve"> </w:t>
+      </w:r>
+      <w:r>
+        <w:t>p</w:t>
+      </w:r>
+      <w:r>
+        <w:t xml:space="preserve">roiectarea </w:t>
       </w:r>
       <w:r>
         <w:t>aplicației</w:t>
@@ -2315,7 +2345,7 @@
           <w:ilvl w:val="0"/>
           <w:numId w:val="17"/>
         </w:numPr>
-        <w:ind w:left="0" w:firstLine="720"/>
+        <w:ind w:left="397" w:firstLine="720"/>
         <w:contextualSpacing/>
         <w:rPr>
           <w:lang w:val="en-US"/>
@@ -2325,7 +2355,13 @@
         <w:rPr>
           <w:lang w:val="en-US"/>
         </w:rPr>
-        <w:t>Analysis of information resources: specialized literature, communities and tutorials;</w:t>
+        <w:t>a</w:t>
+      </w:r>
+      <w:r>
+        <w:rPr>
+          <w:lang w:val="en-US"/>
+        </w:rPr>
+        <w:t>nalysis of information resources: specialized literature, communities and tutorials;</w:t>
       </w:r>
     </w:p>
     <w:p>
@@ -2335,7 +2371,7 @@
           <w:ilvl w:val="0"/>
           <w:numId w:val="17"/>
         </w:numPr>
-        <w:ind w:left="0" w:firstLine="720"/>
+        <w:ind w:left="397" w:firstLine="720"/>
         <w:contextualSpacing/>
         <w:rPr>
           <w:lang w:val="en-US"/>
@@ -2345,7 +2381,13 @@
         <w:rPr>
           <w:lang w:val="en-US"/>
         </w:rPr>
-        <w:t xml:space="preserve">General </w:t>
+        <w:t>g</w:t>
+      </w:r>
+      <w:r>
+        <w:rPr>
+          <w:lang w:val="en-US"/>
+        </w:rPr>
+        <w:t xml:space="preserve">eneral </w:t>
       </w:r>
       <w:r>
         <w:t>analysis</w:t>
@@ -2368,11 +2410,19 @@
         </w:rPr>
         <w:t xml:space="preserve"> </w:t>
       </w:r>
-      <w:r>
-        <w:rPr>
-          <w:lang w:val="en-US"/>
-        </w:rPr>
-        <w:t>Redux library</w:t>
+      <w:proofErr w:type="spellStart"/>
+      <w:r>
+        <w:rPr>
+          <w:lang w:val="en-US"/>
+        </w:rPr>
+        <w:t>Redux</w:t>
+      </w:r>
+      <w:proofErr w:type="spellEnd"/>
+      <w:r>
+        <w:rPr>
+          <w:lang w:val="en-US"/>
+        </w:rPr>
+        <w:t xml:space="preserve"> library</w:t>
       </w:r>
       <w:r>
         <w:rPr>
@@ -2412,7 +2462,7 @@
           <w:ilvl w:val="0"/>
           <w:numId w:val="17"/>
         </w:numPr>
-        <w:ind w:left="0" w:firstLine="720"/>
+        <w:ind w:left="397" w:firstLine="720"/>
         <w:contextualSpacing/>
         <w:rPr>
           <w:lang w:val="en-US"/>
@@ -2422,7 +2472,13 @@
         <w:rPr>
           <w:lang w:val="en-US"/>
         </w:rPr>
-        <w:t>General analysis of the possibilities of</w:t>
+        <w:t>g</w:t>
+      </w:r>
+      <w:r>
+        <w:rPr>
+          <w:lang w:val="en-US"/>
+        </w:rPr>
+        <w:t>eneral analysis of the possibilities of</w:t>
       </w:r>
       <w:r>
         <w:rPr>
@@ -2468,7 +2524,7 @@
           <w:ilvl w:val="0"/>
           <w:numId w:val="17"/>
         </w:numPr>
-        <w:ind w:left="0" w:firstLine="720"/>
+        <w:ind w:left="397" w:firstLine="720"/>
         <w:contextualSpacing/>
         <w:rPr>
           <w:lang w:val="en-US"/>
@@ -2478,7 +2534,13 @@
         <w:rPr>
           <w:lang w:val="en-US"/>
         </w:rPr>
-        <w:t>Analysis of the technologies and alternative solutions;</w:t>
+        <w:t>a</w:t>
+      </w:r>
+      <w:r>
+        <w:rPr>
+          <w:lang w:val="en-US"/>
+        </w:rPr>
+        <w:t>nalysis of the technologies and alternative solutions;</w:t>
       </w:r>
     </w:p>
     <w:p>
@@ -2488,15 +2550,23 @@
           <w:ilvl w:val="0"/>
           <w:numId w:val="17"/>
         </w:numPr>
-        <w:ind w:left="0" w:firstLine="720"/>
+        <w:ind w:left="397" w:firstLine="720"/>
         <w:contextualSpacing/>
         <w:rPr>
           <w:lang w:val="en-US"/>
         </w:rPr>
       </w:pPr>
-      <w:r>
-        <w:t>Developing</w:t>
-      </w:r>
+      <w:proofErr w:type="gramStart"/>
+      <w:r>
+        <w:rPr>
+          <w:lang w:val="en-US"/>
+        </w:rPr>
+        <w:t>d</w:t>
+      </w:r>
+      <w:r>
+        <w:t>eveloping</w:t>
+      </w:r>
+      <w:proofErr w:type="gramEnd"/>
       <w:r>
         <w:rPr>
           <w:lang w:val="en-US"/>
@@ -2786,7 +2856,6 @@
       </w:sdtPr>
       <w:sdtEndPr>
         <w:rPr>
-          <w:b/>
           <w:bCs/>
         </w:rPr>
       </w:sdtEndPr>
@@ -3649,7 +3718,6 @@
               <w:rPr>
                 <w:rStyle w:val="Hyperlink"/>
                 <w:rFonts w:cs="Times New Roman"/>
-                <w:b/>
                 <w:noProof/>
               </w:rPr>
               <w:t>2.</w:t>
@@ -3668,21 +3736,9 @@
               <w:rPr>
                 <w:rStyle w:val="Hyperlink"/>
                 <w:rFonts w:cs="Times New Roman"/>
-                <w:b/>
                 <w:noProof/>
               </w:rPr>
-              <w:t>ANALIZA TEHNOLOGII</w:t>
-            </w:r>
-            <w:bookmarkStart w:id="23" w:name="_GoBack"/>
-            <w:bookmarkEnd w:id="23"/>
-            <w:r>
-              <w:rPr>
-                <w:rStyle w:val="Hyperlink"/>
-                <w:rFonts w:cs="Times New Roman"/>
-                <w:b/>
-                <w:noProof/>
-              </w:rPr>
-              <w:t>LOR DE MANAGEMENT A STĂRII GLOBALE ÎN JS</w:t>
+              <w:t>ANALIZA TEHNOLOGIILOR DE MANAGEMENT A STĂRII GLOBALE ÎN JS</w:t>
             </w:r>
             <w:r>
               <w:rPr>
@@ -4533,7 +4589,6 @@
               <w:rPr>
                 <w:rStyle w:val="Hyperlink"/>
                 <w:rFonts w:eastAsia="Roboto" w:cs="Times New Roman"/>
-                <w:b/>
                 <w:noProof/>
                 <w:highlight w:val="white"/>
                 <w:lang w:eastAsia="ru-RU"/>
@@ -4593,7 +4648,6 @@
         <w:p>
           <w:r>
             <w:rPr>
-              <w:b/>
               <w:bCs/>
             </w:rPr>
             <w:fldChar w:fldCharType="end"/>
@@ -4635,12 +4689,12 @@
         </w:numPr>
         <w:outlineLvl w:val="0"/>
       </w:pPr>
-      <w:bookmarkStart w:id="24" w:name="_Toc10798373"/>
+      <w:bookmarkStart w:id="23" w:name="_Toc10798373"/>
       <w:r>
         <w:lastRenderedPageBreak/>
         <w:t>INTRODUCERE</w:t>
       </w:r>
-      <w:bookmarkEnd w:id="24"/>
+      <w:bookmarkEnd w:id="23"/>
     </w:p>
     <w:p>
       <w:pPr>
@@ -4897,7 +4951,14 @@
           <w:rFonts w:cs="Times New Roman"/>
           <w:lang w:val="en-GB"/>
         </w:rPr>
-        <w:t>Analiza</w:t>
+        <w:t>a</w:t>
+      </w:r>
+      <w:r>
+        <w:rPr>
+          <w:rFonts w:cs="Times New Roman"/>
+          <w:lang w:val="en-GB"/>
+        </w:rPr>
+        <w:t>naliza</w:t>
       </w:r>
       <w:proofErr w:type="spellEnd"/>
       <w:r>
@@ -4919,13 +4980,22 @@
         </w:numPr>
         <w:ind w:left="720" w:hanging="360"/>
       </w:pPr>
+      <w:proofErr w:type="spellStart"/>
       <w:r>
         <w:rPr>
           <w:rFonts w:cs="Times New Roman"/>
           <w:lang w:val="en-GB"/>
         </w:rPr>
-        <w:t>Analiza</w:t>
-      </w:r>
+        <w:t>a</w:t>
+      </w:r>
+      <w:r>
+        <w:rPr>
+          <w:rFonts w:cs="Times New Roman"/>
+          <w:lang w:val="en-GB"/>
+        </w:rPr>
+        <w:t>naliza</w:t>
+      </w:r>
+      <w:proofErr w:type="spellEnd"/>
       <w:r>
         <w:t xml:space="preserve"> generală a posibilităților </w:t>
       </w:r>
@@ -4960,13 +5030,22 @@
         </w:numPr>
         <w:ind w:left="720" w:hanging="360"/>
       </w:pPr>
+      <w:proofErr w:type="spellStart"/>
       <w:r>
         <w:rPr>
           <w:rFonts w:cs="Times New Roman"/>
           <w:lang w:val="en-GB"/>
         </w:rPr>
-        <w:t>Analiza</w:t>
-      </w:r>
+        <w:t>a</w:t>
+      </w:r>
+      <w:r>
+        <w:rPr>
+          <w:rFonts w:cs="Times New Roman"/>
+          <w:lang w:val="en-GB"/>
+        </w:rPr>
+        <w:t>naliza</w:t>
+      </w:r>
+      <w:proofErr w:type="spellEnd"/>
       <w:r>
         <w:t xml:space="preserve"> generală a bibliotecii </w:t>
       </w:r>
@@ -4975,6 +5054,12 @@
       </w:r>
       <w:r>
         <w:t>eact (metode de a creea componente)</w:t>
+      </w:r>
+      <w:r>
+        <w:rPr>
+          <w:lang w:val="en-US"/>
+        </w:rPr>
+        <w:t>;</w:t>
       </w:r>
     </w:p>
     <w:p>
@@ -4986,13 +5071,22 @@
         </w:numPr>
         <w:ind w:left="720" w:hanging="360"/>
       </w:pPr>
+      <w:proofErr w:type="spellStart"/>
       <w:r>
         <w:rPr>
           <w:rFonts w:cs="Times New Roman"/>
           <w:lang w:val="en-GB"/>
         </w:rPr>
-        <w:t>Proiectarea</w:t>
-      </w:r>
+        <w:t>p</w:t>
+      </w:r>
+      <w:r>
+        <w:rPr>
+          <w:rFonts w:cs="Times New Roman"/>
+          <w:lang w:val="en-GB"/>
+        </w:rPr>
+        <w:t>roiectarea</w:t>
+      </w:r>
+      <w:proofErr w:type="spellEnd"/>
       <w:r>
         <w:t xml:space="preserve"> arhitecturii și logicii aplicației (ex</w:t>
       </w:r>
@@ -5012,13 +5106,24 @@
         </w:numPr>
         <w:ind w:left="720" w:hanging="360"/>
       </w:pPr>
+      <w:proofErr w:type="spellStart"/>
+      <w:proofErr w:type="gramStart"/>
       <w:r>
         <w:rPr>
           <w:rFonts w:cs="Times New Roman"/>
           <w:lang w:val="en-GB"/>
         </w:rPr>
-        <w:t>Proiectarea</w:t>
-      </w:r>
+        <w:t>p</w:t>
+      </w:r>
+      <w:r>
+        <w:rPr>
+          <w:rFonts w:cs="Times New Roman"/>
+          <w:lang w:val="en-GB"/>
+        </w:rPr>
+        <w:t>roiectarea</w:t>
+      </w:r>
+      <w:proofErr w:type="spellEnd"/>
+      <w:proofErr w:type="gramEnd"/>
       <w:r>
         <w:t xml:space="preserve"> aplicației</w:t>
       </w:r>
@@ -5027,6 +5132,9 @@
       </w:r>
       <w:r>
         <w:t>domeniu</w:t>
+      </w:r>
+      <w:r>
+        <w:t>.</w:t>
       </w:r>
     </w:p>
     <w:p>
@@ -5091,7 +5199,19 @@
         <w:contextualSpacing/>
       </w:pPr>
       <w:r>
-        <w:t>Motivele utilizării React.Js – se va vorbi despre avantajele utilizării librăriei React</w:t>
+        <w:t>“</w:t>
+      </w:r>
+      <w:r>
+        <w:t>Motivele utilizării React.Js</w:t>
+      </w:r>
+      <w:r>
+        <w:t>”</w:t>
+      </w:r>
+      <w:r>
+        <w:t xml:space="preserve"> – se va vorbi despre avantajele utilizării librăriei React</w:t>
+      </w:r>
+      <w:r>
+        <w:t>;</w:t>
       </w:r>
     </w:p>
     <w:p>
@@ -5105,7 +5225,23 @@
         <w:contextualSpacing/>
       </w:pPr>
       <w:r>
-        <w:t>Bazele React.JS – enumerarea elementelor de bază pentru a construi o interfață în React</w:t>
+        <w:t>“</w:t>
+      </w:r>
+      <w:r>
+        <w:t>Bazele React.JS</w:t>
+      </w:r>
+      <w:r>
+        <w:t>”</w:t>
+      </w:r>
+      <w:r>
+        <w:t xml:space="preserve"> – enumerarea elementelor de bază pentru a construi o interfață în </w:t>
+      </w:r>
+      <w:r>
+        <w:lastRenderedPageBreak/>
+        <w:t>React</w:t>
+      </w:r>
+      <w:r>
+        <w:t>;</w:t>
       </w:r>
     </w:p>
     <w:p>
@@ -5119,8 +5255,10 @@
         <w:contextualSpacing/>
       </w:pPr>
       <w:r>
-        <w:lastRenderedPageBreak/>
         <w:t>“Motivele utilizării Redux” – se va vorbi despre avantajele folosirei Redux-ului</w:t>
+      </w:r>
+      <w:r>
+        <w:t>;</w:t>
       </w:r>
     </w:p>
     <w:p>
@@ -5204,15 +5342,15 @@
         <w:t xml:space="preserve">” – subcapitolul dat va conține </w:t>
       </w:r>
       <w:r>
-        <w:t>folosirea extensiilor pentu Redux;</w:t>
+        <w:t>fo</w:t>
+      </w:r>
+      <w:r>
+        <w:t>losirea extensiilor pentu Redux.</w:t>
       </w:r>
     </w:p>
     <w:p>
       <w:pPr>
         <w:ind w:firstLine="709"/>
-        <w:rPr>
-          <w:lang w:val="en-US"/>
-        </w:rPr>
       </w:pPr>
       <w:r>
         <w:t xml:space="preserve">În al doilea capitol </w:t>
@@ -5224,9 +5362,6 @@
         <w:t>umerate avantajele și dezavantajele fiecarei opțiuni. Capitolul va conține trei subcapitole</w:t>
       </w:r>
       <w:r>
-        <w:rPr>
-          <w:lang w:val="en-US"/>
-        </w:rPr>
         <w:t>:</w:t>
       </w:r>
     </w:p>
@@ -5281,6 +5416,9 @@
       <w:r>
         <w:t>o analiză a celei mai populare alternative pentru Redux</w:t>
       </w:r>
+      <w:r>
+        <w:t>;</w:t>
+      </w:r>
     </w:p>
     <w:p>
       <w:pPr>
@@ -5383,6 +5521,9 @@
       <w:r>
         <w:t>ă librărie pentru managementul stării în Vue.JS</w:t>
       </w:r>
+      <w:r>
+        <w:t>;</w:t>
+      </w:r>
     </w:p>
     <w:p>
       <w:pPr>
@@ -5425,6 +5566,7 @@
         <w:t xml:space="preserve">se </w:t>
       </w:r>
       <w:proofErr w:type="spellStart"/>
+      <w:proofErr w:type="gramStart"/>
       <w:r>
         <w:rPr>
           <w:lang w:val="en-US"/>
@@ -5432,6 +5574,7 @@
         <w:t>va</w:t>
       </w:r>
       <w:proofErr w:type="spellEnd"/>
+      <w:proofErr w:type="gramEnd"/>
       <w:r>
         <w:rPr>
           <w:lang w:val="en-US"/>
@@ -5496,6 +5639,9 @@
       </w:r>
       <w:r>
         <w:t>ă librărie pentru managementul stării în Angular</w:t>
+      </w:r>
+      <w:r>
+        <w:t>.</w:t>
       </w:r>
     </w:p>
     <w:p>
@@ -5544,7 +5690,10 @@
         <w:t>Visual Studio Code</w:t>
       </w:r>
       <w:r>
-        <w:t>” – analiza posibilităților IDE-ului dat: structura, componentele de bază și posibilitățile oferite. Cum se configurează spațiul de lucru.</w:t>
+        <w:t>” – analiza posibilităților IDE-ului dat: structura, componentele de bază și posibilitățile oferite. Cum s</w:t>
+      </w:r>
+      <w:r>
+        <w:t>e configurează spațiul de lucru;</w:t>
       </w:r>
     </w:p>
     <w:p>
@@ -5572,6 +5721,9 @@
       <w:r>
         <w:t xml:space="preserve">  subcapitolul dat va fi expus în trei subcapitole care vor reda tehnologiile necesare pentru a dezvolta aplicația propusă</w:t>
       </w:r>
+      <w:r>
+        <w:t>;</w:t>
+      </w:r>
     </w:p>
     <w:p>
       <w:pPr>
@@ -5596,7 +5748,10 @@
         <w:t xml:space="preserve">patru </w:t>
       </w:r>
       <w:r>
-        <w:t>subcapitole care vor reda tehnologiile și ideile aplicate în aplicația finală.</w:t>
+        <w:t>subcapitole care vor reda tehnologiile și idei</w:t>
+      </w:r>
+      <w:r>
+        <w:t>le aplicate în aplicația finală;</w:t>
       </w:r>
     </w:p>
     <w:p>
@@ -5624,6 +5779,7 @@
         </w:rPr>
         <w:t xml:space="preserve">” </w:t>
       </w:r>
+      <w:proofErr w:type="gramStart"/>
       <w:r>
         <w:t>–</w:t>
       </w:r>
@@ -5631,7 +5787,14 @@
         <w:t xml:space="preserve"> </w:t>
       </w:r>
       <w:r>
-        <w:t xml:space="preserve"> se va discuta despre acțiunile înterprinse pentru a asigura rularea aplicației fără greșeli</w:t>
+        <w:t xml:space="preserve"> se</w:t>
+      </w:r>
+      <w:proofErr w:type="gramEnd"/>
+      <w:r>
+        <w:t xml:space="preserve"> va discuta despre acțiunile înterprinse pentru a asigura rularea aplicației fără greșeli</w:t>
+      </w:r>
+      <w:r>
+        <w:t>.</w:t>
       </w:r>
     </w:p>
     <w:p>
@@ -5645,7 +5808,7 @@
         <w:t>4</w:t>
       </w:r>
       <w:r>
-        <w:t>6</w:t>
+        <w:t>3</w:t>
       </w:r>
       <w:r>
         <w:t xml:space="preserve"> </w:t>
@@ -5688,7 +5851,7 @@
           <w:sz w:val="28"/>
         </w:rPr>
       </w:pPr>
-      <w:bookmarkStart w:id="25" w:name="_Toc10798374"/>
+      <w:bookmarkStart w:id="24" w:name="_Toc10798374"/>
       <w:r>
         <w:rPr>
           <w:rFonts w:cs="Times New Roman"/>
@@ -5762,7 +5925,7 @@
         </w:rPr>
         <w:t>REACT</w:t>
       </w:r>
-      <w:bookmarkEnd w:id="25"/>
+      <w:bookmarkEnd w:id="24"/>
     </w:p>
     <w:p>
       <w:pPr>
@@ -5777,11 +5940,11 @@
       <w:r>
         <w:t xml:space="preserve"> </w:t>
       </w:r>
-      <w:bookmarkStart w:id="26" w:name="_Toc10798375"/>
+      <w:bookmarkStart w:id="25" w:name="_Toc10798375"/>
       <w:r>
         <w:t>Scurt istoric</w:t>
       </w:r>
-      <w:bookmarkEnd w:id="26"/>
+      <w:bookmarkEnd w:id="25"/>
     </w:p>
     <w:p>
       <w:pPr>
@@ -5991,11 +6154,11 @@
       <w:r>
         <w:t xml:space="preserve"> </w:t>
       </w:r>
-      <w:bookmarkStart w:id="27" w:name="_Toc10798376"/>
+      <w:bookmarkStart w:id="26" w:name="_Toc10798376"/>
       <w:r>
         <w:t>Motivele utilizării React Js</w:t>
       </w:r>
-      <w:bookmarkEnd w:id="27"/>
+      <w:bookmarkEnd w:id="26"/>
     </w:p>
     <w:p>
       <w:pPr>
@@ -6234,11 +6397,11 @@
       <w:r>
         <w:t xml:space="preserve"> </w:t>
       </w:r>
-      <w:bookmarkStart w:id="28" w:name="_Toc10798377"/>
+      <w:bookmarkStart w:id="27" w:name="_Toc10798377"/>
       <w:r>
         <w:t>Bazele React JS</w:t>
       </w:r>
-      <w:bookmarkEnd w:id="28"/>
+      <w:bookmarkEnd w:id="27"/>
     </w:p>
     <w:p>
       <w:pPr>
@@ -7089,11 +7252,11 @@
       <w:r>
         <w:t xml:space="preserve"> </w:t>
       </w:r>
-      <w:bookmarkStart w:id="29" w:name="_Toc10798378"/>
+      <w:bookmarkStart w:id="28" w:name="_Toc10798378"/>
       <w:r>
         <w:t>Motivele utilizării Redux</w:t>
       </w:r>
-      <w:bookmarkEnd w:id="29"/>
+      <w:bookmarkEnd w:id="28"/>
     </w:p>
     <w:p>
       <w:pPr>
@@ -7167,11 +7330,11 @@
       <w:r>
         <w:t xml:space="preserve"> </w:t>
       </w:r>
-      <w:bookmarkStart w:id="30" w:name="_Toc10798379"/>
+      <w:bookmarkStart w:id="29" w:name="_Toc10798379"/>
       <w:r>
         <w:t>Bazele Redux-ului</w:t>
       </w:r>
-      <w:bookmarkEnd w:id="30"/>
+      <w:bookmarkEnd w:id="29"/>
     </w:p>
     <w:p>
       <w:pPr>
@@ -7349,9 +7512,9 @@
           <w:lang w:val="en-GB" w:eastAsia="en-GB"/>
         </w:rPr>
       </w:pPr>
-      <w:bookmarkStart w:id="31" w:name="_Toc7271582"/>
-      <w:bookmarkStart w:id="32" w:name="_Toc7271607"/>
-      <w:bookmarkStart w:id="33" w:name="_Toc8950791"/>
+      <w:bookmarkStart w:id="30" w:name="_Toc7271582"/>
+      <w:bookmarkStart w:id="31" w:name="_Toc7271607"/>
+      <w:bookmarkStart w:id="32" w:name="_Toc8950791"/>
       <w:r>
         <w:rPr>
           <w:b/>
@@ -7370,9 +7533,9 @@
         </w:rPr>
         <w:t>cțiuni</w:t>
       </w:r>
+      <w:bookmarkEnd w:id="30"/>
       <w:bookmarkEnd w:id="31"/>
       <w:bookmarkEnd w:id="32"/>
-      <w:bookmarkEnd w:id="33"/>
       <w:proofErr w:type="spellEnd"/>
       <w:r>
         <w:rPr>
@@ -7580,7 +7743,7 @@
         <w:rPr>
           <w:i/>
         </w:rPr>
-        <w:t xml:space="preserve"> payload;</w:t>
+        <w:t xml:space="preserve"> payload.</w:t>
       </w:r>
     </w:p>
     <w:p>
@@ -7769,7 +7932,7 @@
       <w:pPr>
         <w:ind w:firstLine="708"/>
       </w:pPr>
-      <w:bookmarkStart w:id="34" w:name="_Toc8950792"/>
+      <w:bookmarkStart w:id="33" w:name="_Toc8950792"/>
       <w:r>
         <w:rPr>
           <w:b/>
@@ -7777,7 +7940,7 @@
         </w:rPr>
         <w:t>Reduceri</w:t>
       </w:r>
-      <w:bookmarkEnd w:id="34"/>
+      <w:bookmarkEnd w:id="33"/>
       <w:r>
         <w:rPr>
           <w:b/>
@@ -8196,7 +8359,7 @@
           <w:lang w:eastAsia="en-GB"/>
         </w:rPr>
       </w:pPr>
-      <w:bookmarkStart w:id="35" w:name="_Toc8950793"/>
+      <w:bookmarkStart w:id="34" w:name="_Toc8950793"/>
       <w:r>
         <w:rPr>
           <w:b/>
@@ -8204,7 +8367,7 @@
         </w:rPr>
         <w:t>Store</w:t>
       </w:r>
-      <w:bookmarkEnd w:id="35"/>
+      <w:bookmarkEnd w:id="34"/>
       <w:r>
         <w:rPr>
           <w:b/>
@@ -8302,6 +8465,9 @@
       <w:r>
         <w:t>ine starea aplicației</w:t>
       </w:r>
+      <w:r>
+        <w:t>;</w:t>
+      </w:r>
     </w:p>
     <w:p>
       <w:pPr>
@@ -8318,6 +8484,9 @@
       <w:r>
         <w:t>ermite accesul la stare</w:t>
       </w:r>
+      <w:r>
+        <w:t>;</w:t>
+      </w:r>
     </w:p>
     <w:p>
       <w:pPr>
@@ -8334,6 +8503,9 @@
       <w:r>
         <w:t>ermite ca starea să fie reînoită</w:t>
       </w:r>
+      <w:r>
+        <w:t>;</w:t>
+      </w:r>
     </w:p>
     <w:p>
       <w:pPr>
@@ -8358,6 +8530,9 @@
       </w:r>
       <w:r>
         <w:t>)</w:t>
+      </w:r>
+      <w:r>
+        <w:t>.</w:t>
       </w:r>
     </w:p>
     <w:p>
@@ -8599,11 +8774,11 @@
       <w:r>
         <w:t xml:space="preserve"> </w:t>
       </w:r>
-      <w:bookmarkStart w:id="36" w:name="_Toc10798380"/>
+      <w:bookmarkStart w:id="35" w:name="_Toc10798380"/>
       <w:r>
         <w:t>Integrarea Redux-ului în aplicațiile React</w:t>
       </w:r>
-      <w:bookmarkEnd w:id="36"/>
+      <w:bookmarkEnd w:id="35"/>
     </w:p>
     <w:p>
       <w:pPr>
@@ -9575,7 +9750,7 @@
       <w:r>
         <w:t xml:space="preserve"> </w:t>
       </w:r>
-      <w:bookmarkStart w:id="37" w:name="_Toc10798381"/>
+      <w:bookmarkStart w:id="36" w:name="_Toc10798381"/>
       <w:r>
         <w:t>Ecosistema</w:t>
       </w:r>
@@ -9585,7 +9760,7 @@
       <w:r>
         <w:t>-ului</w:t>
       </w:r>
-      <w:bookmarkEnd w:id="37"/>
+      <w:bookmarkEnd w:id="36"/>
     </w:p>
     <w:p>
       <w:pPr>
@@ -9629,7 +9804,13 @@
         <w:contextualSpacing/>
       </w:pPr>
       <w:r>
-        <w:t xml:space="preserve">Reselect – se ocupă cu creearea selectorilor memorizați pentru livrarea stării mai eficient </w:t>
+        <w:t>Reselect – se ocupă cu creearea selectorilor memorizați pentru livrarea stării mai eficient</w:t>
+      </w:r>
+      <w:r>
+        <w:t>;</w:t>
+      </w:r>
+      <w:r>
+        <w:t xml:space="preserve"> </w:t>
       </w:r>
     </w:p>
     <w:p>
@@ -9645,6 +9826,9 @@
       <w:r>
         <w:t>Normalizr – normalizează JSON-ul după o schema</w:t>
       </w:r>
+      <w:r>
+        <w:t>;</w:t>
+      </w:r>
     </w:p>
     <w:p>
       <w:pPr>
@@ -9659,6 +9843,9 @@
       <w:r>
         <w:t>Selectorator- o abstractizare peste Reselect pentru selectori des folosiți</w:t>
       </w:r>
+      <w:r>
+        <w:t>;</w:t>
+      </w:r>
     </w:p>
     <w:p>
       <w:pPr>
@@ -9673,6 +9860,9 @@
       <w:r>
         <w:t>Redux-offline – persistă store-ul pentru aplicații Offline-First, cu support pentru optimistic UI</w:t>
       </w:r>
+      <w:r>
+        <w:t>;</w:t>
+      </w:r>
     </w:p>
     <w:p>
       <w:pPr>
@@ -9687,6 +9877,9 @@
       <w:r>
         <w:t>Redux-thunk – permite folosirea promisiunilor în acțiuni</w:t>
       </w:r>
+      <w:r>
+        <w:t>;</w:t>
+      </w:r>
     </w:p>
     <w:p>
       <w:pPr>
@@ -9701,6 +9894,9 @@
       <w:r>
         <w:t>Redux-saga – are grijă de logica async prin folosirea funcțiilor generatoare</w:t>
       </w:r>
+      <w:r>
+        <w:t>;</w:t>
+      </w:r>
     </w:p>
     <w:p>
       <w:pPr>
@@ -9715,6 +9911,9 @@
       <w:r>
         <w:t>Redux-beacon – integrează Redux-ul cu orice serviciu analitic</w:t>
       </w:r>
+      <w:r>
+        <w:t>.</w:t>
+      </w:r>
     </w:p>
     <w:p>
       <w:pPr>
@@ -9741,11 +9940,8 @@
         <w:ind w:firstLine="709"/>
       </w:pPr>
       <w:r>
-        <w:t xml:space="preserve">Middleware-urile în Redux sunt extensii third-pary ce se conectează între propagarea unei acțiuni, și momentul când acțiunea ajunge la reducer. De obicei middleware-urile se folosesc pentru </w:t>
-      </w:r>
-      <w:r>
         <w:lastRenderedPageBreak/>
-        <w:t>logging, crash reporting și comunicarea cu un API async. Un avantaj al Redux-ului față de alte librării este multitudinea de middlewar-uri disponibile, una din cele mai mari la prezent. Unele din cele mai utilizate middleware-uri sunt redux-axios-middleware, redux-api-middleware, redux-socket.io etc.</w:t>
+        <w:t>Middleware-urile în Redux sunt extensii third-pary ce se conectează între propagarea unei acțiuni, și momentul când acțiunea ajunge la reducer. De obicei middleware-urile se folosesc pentru logging, crash reporting și comunicarea cu un API async. Un avantaj al Redux-ului față de alte librării este multitudinea de middlewar-uri disponibile, una din cele mai mari la prezent. Unele din cele mai utilizate middleware-uri sunt redux-axios-middleware, redux-api-middleware, redux-socket.io etc.</w:t>
       </w:r>
     </w:p>
     <w:p>
@@ -9979,7 +10175,7 @@
           <w:szCs w:val="24"/>
         </w:rPr>
       </w:pPr>
-      <w:bookmarkStart w:id="38" w:name="_Toc10798382"/>
+      <w:bookmarkStart w:id="37" w:name="_Toc10798382"/>
       <w:r>
         <w:rPr>
           <w:rFonts w:cs="Times New Roman"/>
@@ -9999,7 +10195,7 @@
         </w:rPr>
         <w:t>MANAGEMENT A STĂRII GLOBALE ÎN JS</w:t>
       </w:r>
-      <w:bookmarkEnd w:id="38"/>
+      <w:bookmarkEnd w:id="37"/>
     </w:p>
     <w:p/>
     <w:p>
@@ -10013,7 +10209,7 @@
         <w:ind w:left="709"/>
         <w:outlineLvl w:val="1"/>
       </w:pPr>
-      <w:bookmarkStart w:id="39" w:name="_Toc10798383"/>
+      <w:bookmarkStart w:id="38" w:name="_Toc10798383"/>
       <w:r>
         <w:rPr>
           <w:rFonts w:cs="Times New Roman"/>
@@ -10029,7 +10225,7 @@
       <w:r>
         <w:t>Tehnologiile de bază</w:t>
       </w:r>
-      <w:bookmarkEnd w:id="39"/>
+      <w:bookmarkEnd w:id="38"/>
     </w:p>
     <w:p/>
     <w:p>
@@ -10179,6 +10375,9 @@
         <w:tab/>
         <w:t>Fig 2.1. Numărul de descărcări anuale ale celor 4 librării discutate</w:t>
       </w:r>
+      <w:r>
+        <w:t>.</w:t>
+      </w:r>
     </w:p>
     <w:p>
       <w:pPr>
@@ -10225,14 +10424,14 @@
         <w:ind w:left="709"/>
         <w:outlineLvl w:val="1"/>
       </w:pPr>
-      <w:bookmarkStart w:id="40" w:name="_Toc10798384"/>
+      <w:bookmarkStart w:id="39" w:name="_Toc10798384"/>
       <w:r>
         <w:t xml:space="preserve">2.2. </w:t>
       </w:r>
       <w:r>
         <w:t>Mobx și Mobx-state-tree</w:t>
       </w:r>
-      <w:bookmarkEnd w:id="40"/>
+      <w:bookmarkEnd w:id="39"/>
     </w:p>
     <w:p/>
     <w:p>
@@ -11586,7 +11785,7 @@
         <w:ind w:left="709"/>
         <w:outlineLvl w:val="1"/>
       </w:pPr>
-      <w:bookmarkStart w:id="41" w:name="_Toc10798385"/>
+      <w:bookmarkStart w:id="40" w:name="_Toc10798385"/>
       <w:r>
         <w:lastRenderedPageBreak/>
         <w:t xml:space="preserve">2.3. </w:t>
@@ -11594,7 +11793,7 @@
       <w:r>
         <w:t>Vuex</w:t>
       </w:r>
-      <w:bookmarkEnd w:id="41"/>
+      <w:bookmarkEnd w:id="40"/>
     </w:p>
     <w:p/>
     <w:p>
@@ -11682,6 +11881,9 @@
       <w:r>
         <w:t>Vuex ilustrat</w:t>
       </w:r>
+      <w:r>
+        <w:t>.</w:t>
+      </w:r>
     </w:p>
     <w:p>
       <w:pPr>
@@ -12103,14 +12305,14 @@
         <w:ind w:left="709"/>
         <w:outlineLvl w:val="1"/>
       </w:pPr>
-      <w:bookmarkStart w:id="42" w:name="_Toc10798386"/>
+      <w:bookmarkStart w:id="41" w:name="_Toc10798386"/>
       <w:r>
         <w:t xml:space="preserve">2.4. </w:t>
       </w:r>
       <w:r>
         <w:t>Ngrx</w:t>
       </w:r>
-      <w:bookmarkEnd w:id="42"/>
+      <w:bookmarkEnd w:id="41"/>
     </w:p>
     <w:p/>
     <w:p>
@@ -12578,39 +12780,7 @@
           <w:i/>
           <w:lang w:val="en-US"/>
         </w:rPr>
-        <w:t xml:space="preserve">      return {</w:t>
-      </w:r>
-    </w:p>
-    <w:p>
-      <w:pPr>
-        <w:ind w:left="360" w:firstLine="360"/>
-        <w:rPr>
-          <w:i/>
-          <w:lang w:val="en-US"/>
-        </w:rPr>
-      </w:pPr>
-      <w:r>
-        <w:rPr>
-          <w:i/>
-          <w:lang w:val="en-US"/>
-        </w:rPr>
-        <w:t xml:space="preserve">        ...state,</w:t>
-      </w:r>
-    </w:p>
-    <w:p>
-      <w:pPr>
-        <w:ind w:left="360" w:firstLine="360"/>
-        <w:rPr>
-          <w:i/>
-          <w:lang w:val="en-US"/>
-        </w:rPr>
-      </w:pPr>
-      <w:r>
-        <w:rPr>
-          <w:i/>
-          <w:lang w:val="en-US"/>
-        </w:rPr>
-        <w:t xml:space="preserve">        </w:t>
+        <w:t xml:space="preserve">       </w:t>
       </w:r>
       <w:proofErr w:type="gramStart"/>
       <w:r>
@@ -12618,7 +12788,7 @@
           <w:i/>
           <w:lang w:val="en-US"/>
         </w:rPr>
-        <w:t>home</w:t>
+        <w:t>return</w:t>
       </w:r>
       <w:proofErr w:type="gramEnd"/>
       <w:r>
@@ -12626,7 +12796,7 @@
           <w:i/>
           <w:lang w:val="en-US"/>
         </w:rPr>
-        <w:t xml:space="preserve">: </w:t>
+        <w:t xml:space="preserve"> home: </w:t>
       </w:r>
       <w:proofErr w:type="spellStart"/>
       <w:r>
@@ -13140,7 +13310,6 @@
               <w:rPr>
                 <w:lang w:val="en-US"/>
               </w:rPr>
-              <w:lastRenderedPageBreak/>
               <w:t>ngrx</w:t>
             </w:r>
             <w:proofErr w:type="spellEnd"/>
@@ -13325,14 +13494,15 @@
         <w:ind w:right="990"/>
         <w:outlineLvl w:val="0"/>
       </w:pPr>
-      <w:bookmarkStart w:id="43" w:name="_Toc10798387"/>
-      <w:r>
+      <w:bookmarkStart w:id="42" w:name="_Toc10798387"/>
+      <w:r>
+        <w:lastRenderedPageBreak/>
         <w:t>ELABORAREA</w:t>
       </w:r>
       <w:r>
         <w:t xml:space="preserve"> APLICAȚIEI ”BOOKY”</w:t>
       </w:r>
-      <w:bookmarkEnd w:id="43"/>
+      <w:bookmarkEnd w:id="42"/>
     </w:p>
     <w:p>
       <w:pPr>
@@ -13341,11 +13511,10 @@
           <w:ilvl w:val="0"/>
           <w:numId w:val="0"/>
         </w:numPr>
-        <w:spacing w:before="40" w:after="0"/>
         <w:ind w:left="709"/>
         <w:outlineLvl w:val="1"/>
       </w:pPr>
-      <w:bookmarkStart w:id="44" w:name="_Toc10798388"/>
+      <w:bookmarkStart w:id="43" w:name="_Toc10798388"/>
       <w:r>
         <w:t>3</w:t>
       </w:r>
@@ -13389,12 +13558,11 @@
         </w:rPr>
         <w:t>Visual Studio Code</w:t>
       </w:r>
-      <w:bookmarkEnd w:id="44"/>
-      <w:r>
-        <w:t xml:space="preserve"> </w:t>
-      </w:r>
-    </w:p>
-    <w:p/>
+      <w:bookmarkEnd w:id="43"/>
+      <w:r>
+        <w:t xml:space="preserve"> </w:t>
+      </w:r>
+    </w:p>
     <w:p>
       <w:pPr>
         <w:ind w:firstLine="708"/>
@@ -13566,7 +13734,13 @@
         <w:rPr>
           <w:rFonts w:cs="Times New Roman"/>
         </w:rPr>
-        <w:t>Redactor text cu evidențierea sintaxei, funcția de autocompletare;</w:t>
+        <w:t>r</w:t>
+      </w:r>
+      <w:r>
+        <w:rPr>
+          <w:rFonts w:cs="Times New Roman"/>
+        </w:rPr>
+        <w:t>edactor text cu evidențierea sintaxei, funcția de autocompletare;</w:t>
       </w:r>
     </w:p>
     <w:p>
@@ -13585,7 +13759,13 @@
         <w:rPr>
           <w:rFonts w:cs="Times New Roman"/>
         </w:rPr>
-        <w:t>Analizează codul și oferă posibilitatea corectării momentane;</w:t>
+        <w:t>a</w:t>
+      </w:r>
+      <w:r>
+        <w:rPr>
+          <w:rFonts w:cs="Times New Roman"/>
+        </w:rPr>
+        <w:t>nalizează codul și oferă posibilitatea corectării momentane;</w:t>
       </w:r>
     </w:p>
     <w:p>
@@ -13604,7 +13784,13 @@
         <w:rPr>
           <w:rFonts w:cs="Times New Roman"/>
         </w:rPr>
-        <w:t>Navigarea rapidă prin ierarhia proiectului și liniilor de cod;</w:t>
+        <w:t>n</w:t>
+      </w:r>
+      <w:r>
+        <w:rPr>
+          <w:rFonts w:cs="Times New Roman"/>
+        </w:rPr>
+        <w:t>avigarea rapidă prin ierarhia proiectului și liniilor de cod;</w:t>
       </w:r>
     </w:p>
     <w:p>
@@ -13644,6 +13830,12 @@
         </w:rPr>
         <w:t>Snippet-uri</w:t>
       </w:r>
+      <w:r>
+        <w:rPr>
+          <w:rFonts w:cs="Times New Roman"/>
+        </w:rPr>
+        <w:t>;</w:t>
+      </w:r>
     </w:p>
     <w:p>
       <w:pPr>
@@ -13663,6 +13855,12 @@
         </w:rPr>
         <w:t>Git control integrat</w:t>
       </w:r>
+      <w:r>
+        <w:rPr>
+          <w:rFonts w:cs="Times New Roman"/>
+        </w:rPr>
+        <w:t>;</w:t>
+      </w:r>
     </w:p>
     <w:p>
       <w:pPr>
@@ -13680,7 +13878,19 @@
         <w:rPr>
           <w:rFonts w:cs="Times New Roman"/>
         </w:rPr>
-        <w:t>Customizabil</w:t>
+        <w:t>c</w:t>
+      </w:r>
+      <w:r>
+        <w:rPr>
+          <w:rFonts w:cs="Times New Roman"/>
+        </w:rPr>
+        <w:t>ustomizabil</w:t>
+      </w:r>
+      <w:r>
+        <w:rPr>
+          <w:rFonts w:cs="Times New Roman"/>
+        </w:rPr>
+        <w:t>;</w:t>
       </w:r>
     </w:p>
     <w:p>
@@ -13701,6 +13911,12 @@
         </w:rPr>
         <w:t>Există o multitudine de teme</w:t>
       </w:r>
+      <w:r>
+        <w:rPr>
+          <w:rFonts w:cs="Times New Roman"/>
+        </w:rPr>
+        <w:t>;</w:t>
+      </w:r>
     </w:p>
     <w:p>
       <w:pPr>
@@ -13714,6 +13930,9 @@
       <w:r>
         <w:t>Gratis și open-source</w:t>
       </w:r>
+      <w:r>
+        <w:t>;</w:t>
+      </w:r>
     </w:p>
     <w:p>
       <w:pPr>
@@ -13797,6 +14016,9 @@
       <w:r>
         <w:t>Node.js</w:t>
       </w:r>
+      <w:r>
+        <w:t>;</w:t>
+      </w:r>
     </w:p>
     <w:p>
       <w:pPr>
@@ -13810,6 +14032,9 @@
       <w:r>
         <w:t>Typescript</w:t>
       </w:r>
+      <w:r>
+        <w:t>;</w:t>
+      </w:r>
     </w:p>
     <w:p>
       <w:pPr>
@@ -13821,8 +14046,10 @@
         <w:ind w:left="720"/>
       </w:pPr>
       <w:r>
-        <w:lastRenderedPageBreak/>
         <w:t>Styled-components</w:t>
+      </w:r>
+      <w:r>
+        <w:t>;</w:t>
       </w:r>
     </w:p>
     <w:p>
@@ -13837,12 +14064,16 @@
       <w:r>
         <w:t>Create-react-app</w:t>
       </w:r>
+      <w:r>
+        <w:t>.</w:t>
+      </w:r>
     </w:p>
     <w:p>
       <w:pPr>
         <w:ind w:firstLine="708"/>
       </w:pPr>
       <w:r>
+        <w:lastRenderedPageBreak/>
         <w:t>După instalarea aplicațiilor date se intră în Visual Studio Code și se alege o mapă, iar în mapa selectată se rulează comanda</w:t>
       </w:r>
       <w:r>
@@ -14040,22 +14271,15 @@
     </w:p>
     <w:p>
       <w:pPr>
-        <w:shd w:val="clear" w:color="auto" w:fill="FFFFFF"/>
-        <w:ind w:right="360" w:firstLine="720"/>
-      </w:pPr>
-    </w:p>
-    <w:p>
-      <w:pPr>
         <w:pStyle w:val="Head23"/>
         <w:numPr>
           <w:ilvl w:val="0"/>
           <w:numId w:val="0"/>
         </w:numPr>
-        <w:spacing w:before="40" w:after="0"/>
         <w:ind w:left="709"/>
         <w:outlineLvl w:val="1"/>
       </w:pPr>
-      <w:bookmarkStart w:id="45" w:name="_Toc10798389"/>
+      <w:bookmarkStart w:id="44" w:name="_Toc10798389"/>
       <w:r>
         <w:rPr>
           <w:rFonts w:eastAsiaTheme="majorEastAsia" w:cs="Times New Roman"/>
@@ -14073,9 +14297,8 @@
       <w:r>
         <w:t xml:space="preserve"> necesare la dezvoltarea aplicației</w:t>
       </w:r>
-      <w:bookmarkEnd w:id="45"/>
-    </w:p>
-    <w:p/>
+      <w:bookmarkEnd w:id="44"/>
+    </w:p>
     <w:p>
       <w:pPr>
         <w:ind w:firstLine="709"/>
@@ -14084,7 +14307,7 @@
           <w:lang w:val="en-GB" w:eastAsia="en-GB"/>
         </w:rPr>
       </w:pPr>
-      <w:bookmarkStart w:id="46" w:name="_Toc8950803"/>
+      <w:bookmarkStart w:id="45" w:name="_Toc8950803"/>
       <w:r>
         <w:rPr>
           <w:b/>
@@ -14102,7 +14325,7 @@
         </w:rPr>
         <w:t>JS</w:t>
       </w:r>
-      <w:bookmarkEnd w:id="46"/>
+      <w:bookmarkEnd w:id="45"/>
       <w:r>
         <w:rPr>
           <w:b/>
@@ -14123,7 +14346,6 @@
           <w:rFonts w:cs="Times New Roman"/>
           <w:lang w:val="en-GB" w:eastAsia="en-GB"/>
         </w:rPr>
-        <w:lastRenderedPageBreak/>
         <w:t>Cea</w:t>
       </w:r>
       <w:proofErr w:type="spellEnd"/>
@@ -14340,7 +14562,15 @@
           <w:rFonts w:cs="Times New Roman"/>
           <w:lang w:val="en-GB" w:eastAsia="en-GB"/>
         </w:rPr>
-        <w:t xml:space="preserve"> mai multe probleme decât beneficii. Folosind principiul WET apare necesitatea de a altera codul în mai multe locuri de fiecare dată când avem nevoie să schimbăm ceva și rata de greșeli logice e mai mare folosind acest principiu prin necesetiatea de a menține cod în mai multe locuri deodată. </w:t>
+        <w:t xml:space="preserve"> mai multe probleme decât beneficii. Folosind principiul WET apare necesitatea de a altera codul în mai multe locuri de fiecare dată când avem </w:t>
+      </w:r>
+      <w:r>
+        <w:rPr>
+          <w:rFonts w:cs="Times New Roman"/>
+          <w:lang w:val="en-GB" w:eastAsia="en-GB"/>
+        </w:rPr>
+        <w:lastRenderedPageBreak/>
+        <w:t xml:space="preserve">nevoie să schimbăm ceva și rata de greșeli logice e mai mare folosind acest principiu prin necesetiatea de a menține cod în mai multe locuri deodată. </w:t>
       </w:r>
       <w:r>
         <w:rPr>
@@ -14581,6 +14811,9 @@
       <w:r>
         <w:t>. Exemplu de fișier package.json</w:t>
       </w:r>
+      <w:r>
+        <w:t>.</w:t>
+      </w:r>
     </w:p>
     <w:p>
       <w:pPr>
@@ -14590,7 +14823,7 @@
           <w:lang w:val="en-GB" w:eastAsia="en-GB"/>
         </w:rPr>
       </w:pPr>
-      <w:bookmarkStart w:id="47" w:name="_Toc8950804"/>
+      <w:bookmarkStart w:id="46" w:name="_Toc8950804"/>
       <w:r>
         <w:rPr>
           <w:b/>
@@ -14618,7 +14851,7 @@
         </w:rPr>
         <w:t>App</w:t>
       </w:r>
-      <w:bookmarkEnd w:id="47"/>
+      <w:bookmarkEnd w:id="46"/>
       <w:r>
         <w:rPr>
           <w:b/>
@@ -14724,7 +14957,6 @@
         </w:rPr>
       </w:pPr>
       <w:r>
-        <w:lastRenderedPageBreak/>
         <w:t>s</w:t>
       </w:r>
       <w:r>
@@ -14788,6 +15020,7 @@
         </w:rPr>
       </w:pPr>
       <w:r>
+        <w:lastRenderedPageBreak/>
         <w:t>u</w:t>
       </w:r>
       <w:r>
@@ -15251,11 +15484,11 @@
         <w:t>ste</w:t>
       </w:r>
       <w:r>
-        <w:t xml:space="preserve"> posibil întotdeauna de ejectat și de schimbat configurarea cum dorim, pierzând abilitatea de a face ușor upgrade la versiunile noi dar </w:t>
+        <w:t xml:space="preserve"> posibil întotdeauna de ejectat și de schimbat configurarea cum dorim, pierzând abilitatea de a face ușor upgrade la versiunile noi dar primind control complet asupra configurării noastre. Putem schimba configurarea de a lucra cu server side rendering deși Next.js și Razzle sunt mai optimizate pentru așa ceva, putem face o integrare mai bună cu aplicațiile brownfield, de exemplu de integrat cu aplicațiile existente Django </w:t>
       </w:r>
       <w:r>
         <w:lastRenderedPageBreak/>
-        <w:t>primind control complet asupra configurării noastre. Putem schimba configurarea de a lucra cu server side rendering deși Next.js și Razzle sunt mai optimizate pentru așa ceva, putem face o integrare mai bună cu aplicațiile brownfield, de exemplu de integrat cu aplicațiile existente Django sau Sumphony, deși și în cazul dat alte package-uri ca nwb și Neutrino fac un lucru mai bun. Putem constanta în final că Create React App e un package ce elimină configurarea într-un proiect bazat pe React.js și în special e bun pentru aplicațiile greenfield, acele aplicații care sunt elaborate de la început și nu au probleme de integrare cu cod anterior</w:t>
+        <w:t>sau Sumphony, deși și în cazul dat alte package-uri ca nwb și Neutrino fac un lucru mai bun. Putem constanta în final că Create React App e un package ce elimină configurarea într-un proiect bazat pe React.js și în special e bun pentru aplicațiile greenfield, acele aplicații care sunt elaborate de la început și nu au probleme de integrare cu cod anterior</w:t>
       </w:r>
       <w:r>
         <w:t>[</w:t>
@@ -15278,7 +15511,7 @@
           <w:lang w:val="en-GB" w:eastAsia="en-GB"/>
         </w:rPr>
       </w:pPr>
-      <w:bookmarkStart w:id="48" w:name="_Toc8950805"/>
+      <w:bookmarkStart w:id="47" w:name="_Toc8950805"/>
       <w:r>
         <w:rPr>
           <w:b/>
@@ -15303,7 +15536,7 @@
         </w:rPr>
         <w:t>omponents</w:t>
       </w:r>
-      <w:bookmarkEnd w:id="48"/>
+      <w:bookmarkEnd w:id="47"/>
       <w:r>
         <w:rPr>
           <w:b/>
@@ -16544,8 +16777,58 @@
         <w:rPr>
           <w:i/>
         </w:rPr>
+        <w:t xml:space="preserve">      {props.children}</w:t>
+      </w:r>
+    </w:p>
+    <w:p>
+      <w:pPr>
+        <w:ind w:left="708" w:firstLine="348"/>
+        <w:rPr>
+          <w:i/>
+        </w:rPr>
+      </w:pPr>
+      <w:r>
+        <w:rPr>
+          <w:i/>
+        </w:rPr>
+        <w:t xml:space="preserve">    &lt;/div&gt;</w:t>
+      </w:r>
+    </w:p>
+    <w:p>
+      <w:pPr>
+        <w:ind w:left="708" w:firstLine="348"/>
+        <w:rPr>
+          <w:i/>
+        </w:rPr>
+      </w:pPr>
+      <w:r>
+        <w:rPr>
+          <w:i/>
+        </w:rPr>
+        <w:t xml:space="preserve">  )</w:t>
+      </w:r>
+    </w:p>
+    <w:p>
+      <w:pPr>
+        <w:ind w:left="708" w:firstLine="348"/>
+        <w:rPr>
+          <w:i/>
+        </w:rPr>
+      </w:pPr>
+      <w:r>
+        <w:rPr>
+          <w:i/>
+        </w:rPr>
         <w:lastRenderedPageBreak/>
-        <w:t xml:space="preserve">      {props.children}</w:t>
+        <w:t>}</w:t>
+      </w:r>
+    </w:p>
+    <w:p>
+      <w:pPr>
+        <w:ind w:left="360" w:firstLine="348"/>
+      </w:pPr>
+      <w:r>
+        <w:t>Se poate observa prezența atributului style chiar în structura html ce face codul greu de înțeles și modificat. Același component poate fi scris în Styled Components ca:</w:t>
       </w:r>
     </w:p>
     <w:p>
@@ -16553,13 +16836,40 @@
         <w:ind w:left="708" w:firstLine="348"/>
         <w:rPr>
           <w:i/>
-        </w:rPr>
-      </w:pPr>
-      <w:r>
-        <w:rPr>
-          <w:i/>
-        </w:rPr>
-        <w:t xml:space="preserve">    &lt;/div&gt;</w:t>
+          <w:lang w:val="en-US"/>
+        </w:rPr>
+      </w:pPr>
+      <w:proofErr w:type="gramStart"/>
+      <w:r>
+        <w:rPr>
+          <w:i/>
+          <w:lang w:val="en-US"/>
+        </w:rPr>
+        <w:t>const</w:t>
+      </w:r>
+      <w:proofErr w:type="gramEnd"/>
+      <w:r>
+        <w:rPr>
+          <w:i/>
+          <w:lang w:val="en-US"/>
+        </w:rPr>
+        <w:t xml:space="preserve"> Panel = styled(</w:t>
+      </w:r>
+      <w:proofErr w:type="spellStart"/>
+      <w:r>
+        <w:rPr>
+          <w:i/>
+          <w:lang w:val="en-US"/>
+        </w:rPr>
+        <w:t>BasePanel</w:t>
+      </w:r>
+      <w:proofErr w:type="spellEnd"/>
+      <w:r>
+        <w:rPr>
+          <w:i/>
+          <w:lang w:val="en-US"/>
+        </w:rPr>
+        <w:t>)`</w:t>
       </w:r>
     </w:p>
     <w:p>
@@ -16567,13 +16877,63 @@
         <w:ind w:left="708" w:firstLine="348"/>
         <w:rPr>
           <w:i/>
-        </w:rPr>
-      </w:pPr>
-      <w:r>
-        <w:rPr>
-          <w:i/>
-        </w:rPr>
-        <w:t xml:space="preserve">  )</w:t>
+          <w:lang w:val="en-US"/>
+        </w:rPr>
+      </w:pPr>
+      <w:r>
+        <w:rPr>
+          <w:i/>
+          <w:lang w:val="en-US"/>
+        </w:rPr>
+        <w:t xml:space="preserve">  </w:t>
+      </w:r>
+      <w:proofErr w:type="gramStart"/>
+      <w:r>
+        <w:rPr>
+          <w:i/>
+          <w:lang w:val="en-US"/>
+        </w:rPr>
+        <w:t>background-color</w:t>
+      </w:r>
+      <w:proofErr w:type="gramEnd"/>
+      <w:r>
+        <w:rPr>
+          <w:i/>
+          <w:lang w:val="en-US"/>
+        </w:rPr>
+        <w:t xml:space="preserve">: ${props =&gt; </w:t>
+      </w:r>
+      <w:proofErr w:type="spellStart"/>
+      <w:r>
+        <w:rPr>
+          <w:i/>
+          <w:lang w:val="en-US"/>
+        </w:rPr>
+        <w:t>props.error</w:t>
+      </w:r>
+      <w:proofErr w:type="spellEnd"/>
+      <w:r>
+        <w:rPr>
+          <w:i/>
+          <w:lang w:val="en-US"/>
+        </w:rPr>
+        <w:t xml:space="preserve"> ? "red</w:t>
+      </w:r>
+      <w:proofErr w:type="gramStart"/>
+      <w:r>
+        <w:rPr>
+          <w:i/>
+          <w:lang w:val="en-US"/>
+        </w:rPr>
+        <w:t>" :</w:t>
+      </w:r>
+      <w:proofErr w:type="gramEnd"/>
+      <w:r>
+        <w:rPr>
+          <w:i/>
+          <w:lang w:val="en-US"/>
+        </w:rPr>
+        <w:t xml:space="preserve"> "green"}</w:t>
       </w:r>
     </w:p>
     <w:p>
@@ -16581,11 +16941,93 @@
         <w:ind w:left="708" w:firstLine="348"/>
         <w:rPr>
           <w:i/>
-        </w:rPr>
-      </w:pPr>
-      <w:r>
-        <w:rPr>
-          <w:i/>
+          <w:lang w:val="en-US"/>
+        </w:rPr>
+      </w:pPr>
+      <w:r>
+        <w:rPr>
+          <w:i/>
+          <w:lang w:val="en-US"/>
+        </w:rPr>
+        <w:t>`;</w:t>
+      </w:r>
+    </w:p>
+    <w:p>
+      <w:pPr>
+        <w:ind w:left="708" w:firstLine="348"/>
+        <w:rPr>
+          <w:i/>
+          <w:lang w:val="en-US"/>
+        </w:rPr>
+      </w:pPr>
+      <w:r>
+        <w:rPr>
+          <w:i/>
+          <w:lang w:val="en-US"/>
+        </w:rPr>
+        <w:t>function Component(props) {</w:t>
+      </w:r>
+    </w:p>
+    <w:p>
+      <w:pPr>
+        <w:ind w:left="708" w:firstLine="348"/>
+        <w:rPr>
+          <w:i/>
+          <w:lang w:val="en-US"/>
+        </w:rPr>
+      </w:pPr>
+      <w:r>
+        <w:rPr>
+          <w:i/>
+          <w:lang w:val="en-US"/>
+        </w:rPr>
+        <w:t xml:space="preserve">  </w:t>
+      </w:r>
+      <w:proofErr w:type="gramStart"/>
+      <w:r>
+        <w:rPr>
+          <w:i/>
+          <w:lang w:val="en-US"/>
+        </w:rPr>
+        <w:t>return</w:t>
+      </w:r>
+      <w:proofErr w:type="gramEnd"/>
+      <w:r>
+        <w:rPr>
+          <w:i/>
+          <w:lang w:val="en-US"/>
+        </w:rPr>
+        <w:t xml:space="preserve"> &lt;Panel error={</w:t>
+      </w:r>
+      <w:proofErr w:type="spellStart"/>
+      <w:r>
+        <w:rPr>
+          <w:i/>
+          <w:lang w:val="en-US"/>
+        </w:rPr>
+        <w:t>props.error</w:t>
+      </w:r>
+      <w:proofErr w:type="spellEnd"/>
+      <w:r>
+        <w:rPr>
+          <w:i/>
+          <w:lang w:val="en-US"/>
+        </w:rPr>
+        <w:t>} /&gt;</w:t>
+      </w:r>
+    </w:p>
+    <w:p>
+      <w:pPr>
+        <w:ind w:left="708" w:firstLine="348"/>
+        <w:rPr>
+          <w:i/>
+          <w:lang w:val="en-US"/>
+        </w:rPr>
+      </w:pPr>
+      <w:r>
+        <w:rPr>
+          <w:i/>
+          <w:lang w:val="en-US"/>
         </w:rPr>
         <w:t>}</w:t>
       </w:r>
@@ -16595,208 +17037,7 @@
         <w:ind w:left="360" w:firstLine="348"/>
       </w:pPr>
       <w:r>
-        <w:t>Se poate observa prezența atributului style chiar în structura html ce face codul greu de înțeles și modificat. Același component poate fi scris în Styled Components ca:</w:t>
-      </w:r>
-    </w:p>
-    <w:p>
-      <w:pPr>
-        <w:ind w:left="708" w:firstLine="348"/>
-        <w:rPr>
-          <w:i/>
-          <w:lang w:val="en-US"/>
-        </w:rPr>
-      </w:pPr>
-      <w:proofErr w:type="gramStart"/>
-      <w:r>
-        <w:rPr>
-          <w:i/>
-          <w:lang w:val="en-US"/>
-        </w:rPr>
-        <w:t>const</w:t>
-      </w:r>
-      <w:proofErr w:type="gramEnd"/>
-      <w:r>
-        <w:rPr>
-          <w:i/>
-          <w:lang w:val="en-US"/>
-        </w:rPr>
-        <w:t xml:space="preserve"> Panel = styled(</w:t>
-      </w:r>
-      <w:proofErr w:type="spellStart"/>
-      <w:r>
-        <w:rPr>
-          <w:i/>
-          <w:lang w:val="en-US"/>
-        </w:rPr>
-        <w:t>BasePanel</w:t>
-      </w:r>
-      <w:proofErr w:type="spellEnd"/>
-      <w:r>
-        <w:rPr>
-          <w:i/>
-          <w:lang w:val="en-US"/>
-        </w:rPr>
-        <w:t>)`</w:t>
-      </w:r>
-    </w:p>
-    <w:p>
-      <w:pPr>
-        <w:ind w:left="708" w:firstLine="348"/>
-        <w:rPr>
-          <w:i/>
-          <w:lang w:val="en-US"/>
-        </w:rPr>
-      </w:pPr>
-      <w:r>
-        <w:rPr>
-          <w:i/>
-          <w:lang w:val="en-US"/>
-        </w:rPr>
-        <w:t xml:space="preserve">  </w:t>
-      </w:r>
-      <w:proofErr w:type="gramStart"/>
-      <w:r>
-        <w:rPr>
-          <w:i/>
-          <w:lang w:val="en-US"/>
-        </w:rPr>
-        <w:t>background-color</w:t>
-      </w:r>
-      <w:proofErr w:type="gramEnd"/>
-      <w:r>
-        <w:rPr>
-          <w:i/>
-          <w:lang w:val="en-US"/>
-        </w:rPr>
-        <w:t xml:space="preserve">: ${props =&gt; </w:t>
-      </w:r>
-      <w:proofErr w:type="spellStart"/>
-      <w:r>
-        <w:rPr>
-          <w:i/>
-          <w:lang w:val="en-US"/>
-        </w:rPr>
-        <w:t>props.error</w:t>
-      </w:r>
-      <w:proofErr w:type="spellEnd"/>
-      <w:r>
-        <w:rPr>
-          <w:i/>
-          <w:lang w:val="en-US"/>
-        </w:rPr>
-        <w:t xml:space="preserve"> ? "red</w:t>
-      </w:r>
-      <w:proofErr w:type="gramStart"/>
-      <w:r>
-        <w:rPr>
-          <w:i/>
-          <w:lang w:val="en-US"/>
-        </w:rPr>
-        <w:t>" :</w:t>
-      </w:r>
-      <w:proofErr w:type="gramEnd"/>
-      <w:r>
-        <w:rPr>
-          <w:i/>
-          <w:lang w:val="en-US"/>
-        </w:rPr>
-        <w:t xml:space="preserve"> "green"}</w:t>
-      </w:r>
-    </w:p>
-    <w:p>
-      <w:pPr>
-        <w:ind w:left="708" w:firstLine="348"/>
-        <w:rPr>
-          <w:i/>
-          <w:lang w:val="en-US"/>
-        </w:rPr>
-      </w:pPr>
-      <w:r>
-        <w:rPr>
-          <w:i/>
-          <w:lang w:val="en-US"/>
-        </w:rPr>
-        <w:t>`;</w:t>
-      </w:r>
-    </w:p>
-    <w:p>
-      <w:pPr>
-        <w:ind w:left="708" w:firstLine="348"/>
-        <w:rPr>
-          <w:i/>
-          <w:lang w:val="en-US"/>
-        </w:rPr>
-      </w:pPr>
-      <w:r>
-        <w:rPr>
-          <w:i/>
-          <w:lang w:val="en-US"/>
-        </w:rPr>
-        <w:t>function Component(props) {</w:t>
-      </w:r>
-    </w:p>
-    <w:p>
-      <w:pPr>
-        <w:ind w:left="708" w:firstLine="348"/>
-        <w:rPr>
-          <w:i/>
-          <w:lang w:val="en-US"/>
-        </w:rPr>
-      </w:pPr>
-      <w:r>
-        <w:rPr>
-          <w:i/>
-          <w:lang w:val="en-US"/>
-        </w:rPr>
-        <w:t xml:space="preserve">  </w:t>
-      </w:r>
-      <w:proofErr w:type="gramStart"/>
-      <w:r>
-        <w:rPr>
-          <w:i/>
-          <w:lang w:val="en-US"/>
-        </w:rPr>
-        <w:t>return</w:t>
-      </w:r>
-      <w:proofErr w:type="gramEnd"/>
-      <w:r>
-        <w:rPr>
-          <w:i/>
-          <w:lang w:val="en-US"/>
-        </w:rPr>
-        <w:t xml:space="preserve"> &lt;Panel error={</w:t>
-      </w:r>
-      <w:proofErr w:type="spellStart"/>
-      <w:r>
-        <w:rPr>
-          <w:i/>
-          <w:lang w:val="en-US"/>
-        </w:rPr>
-        <w:t>props.error</w:t>
-      </w:r>
-      <w:proofErr w:type="spellEnd"/>
-      <w:r>
-        <w:rPr>
-          <w:i/>
-          <w:lang w:val="en-US"/>
-        </w:rPr>
-        <w:t>} /&gt;</w:t>
-      </w:r>
-    </w:p>
-    <w:p>
-      <w:pPr>
-        <w:ind w:left="708" w:firstLine="348"/>
-        <w:rPr>
-          <w:i/>
-          <w:lang w:val="en-US"/>
-        </w:rPr>
-      </w:pPr>
-      <w:r>
-        <w:rPr>
-          <w:i/>
-          <w:lang w:val="en-US"/>
-        </w:rPr>
-        <w:t>}</w:t>
+        <w:t>În acest exemplu se poate observa că toată manipulare cu CSS se petrece în același loc permițând o compoziție de componente ușor de înțeles fără stiluri inline.</w:t>
       </w:r>
     </w:p>
     <w:p>
@@ -16804,14 +17045,6 @@
         <w:ind w:left="360" w:firstLine="348"/>
       </w:pPr>
       <w:r>
-        <w:t>În acest exemplu se poate observa că toată manipulare cu CSS se petrece în același loc permițând o compoziție de componente ușor de înțeles fără stiluri inline.</w:t>
-      </w:r>
-    </w:p>
-    <w:p>
-      <w:pPr>
-        <w:ind w:left="360" w:firstLine="348"/>
-      </w:pPr>
-      <w:r>
         <w:t>Desigur folosirea a CSS-in-JS are și neajunsuri, unele din ele fiind compexitatea și</w:t>
       </w:r>
       <w:r>
@@ -16838,11 +17071,6 @@
       <w:r>
         <w:t xml:space="preserve"> </w:t>
       </w:r>
-    </w:p>
-    <w:p>
-      <w:pPr>
-        <w:ind w:left="360" w:firstLine="348"/>
-      </w:pPr>
     </w:p>
     <w:p>
       <w:pPr>
@@ -16851,11 +17079,10 @@
           <w:ilvl w:val="0"/>
           <w:numId w:val="0"/>
         </w:numPr>
-        <w:spacing w:before="40" w:after="0"/>
         <w:ind w:left="709"/>
         <w:outlineLvl w:val="1"/>
       </w:pPr>
-      <w:bookmarkStart w:id="49" w:name="_Toc10798390"/>
+      <w:bookmarkStart w:id="48" w:name="_Toc10798390"/>
       <w:r>
         <w:rPr>
           <w:rFonts w:eastAsiaTheme="majorEastAsia" w:cs="Times New Roman"/>
@@ -16893,9 +17120,8 @@
       <w:r>
         <w:t>y</w:t>
       </w:r>
-      <w:bookmarkEnd w:id="49"/>
-    </w:p>
-    <w:p/>
+      <w:bookmarkEnd w:id="48"/>
+    </w:p>
     <w:p>
       <w:pPr>
         <w:ind w:firstLine="708"/>
@@ -16904,7 +17130,7 @@
           <w:lang w:val="en-GB" w:eastAsia="en-GB"/>
         </w:rPr>
       </w:pPr>
-      <w:bookmarkStart w:id="50" w:name="_Toc8950807"/>
+      <w:bookmarkStart w:id="49" w:name="_Toc8950807"/>
       <w:r>
         <w:rPr>
           <w:b/>
@@ -16952,7 +17178,7 @@
         </w:rPr>
         <w:t>Booky</w:t>
       </w:r>
-      <w:bookmarkEnd w:id="50"/>
+      <w:bookmarkEnd w:id="49"/>
       <w:r>
         <w:rPr>
           <w:b/>
@@ -17319,6 +17545,9 @@
       <w:r>
         <w:t>. Landing page</w:t>
       </w:r>
+      <w:r>
+        <w:t>.</w:t>
+      </w:r>
     </w:p>
     <w:p>
       <w:pPr>
@@ -17403,7 +17632,13 @@
         <w:t>Fig. 3.5</w:t>
       </w:r>
       <w:r>
+        <w:t>.</w:t>
+      </w:r>
+      <w:r>
         <w:t xml:space="preserve"> Pagina prinipală</w:t>
+      </w:r>
+      <w:r>
+        <w:t>.</w:t>
       </w:r>
     </w:p>
     <w:p>
@@ -17500,6 +17735,9 @@
       <w:r>
         <w:t>. View al unui grup</w:t>
       </w:r>
+      <w:r>
+        <w:t>.</w:t>
+      </w:r>
     </w:p>
     <w:p>
       <w:pPr>
@@ -17578,7 +17816,13 @@
         <w:t>Fig. 3.7</w:t>
       </w:r>
       <w:r>
+        <w:t>.</w:t>
+      </w:r>
+      <w:r>
         <w:t xml:space="preserve"> Meniul de interacțiuni al linkului</w:t>
+      </w:r>
+      <w:r>
+        <w:t>.</w:t>
       </w:r>
     </w:p>
     <w:p>
@@ -17589,7 +17833,7 @@
           <w:lang w:eastAsia="en-GB"/>
         </w:rPr>
       </w:pPr>
-      <w:bookmarkStart w:id="51" w:name="_Toc8950808"/>
+      <w:bookmarkStart w:id="50" w:name="_Toc8950808"/>
       <w:r>
         <w:rPr>
           <w:b/>
@@ -17607,7 +17851,7 @@
         </w:rPr>
         <w:t>aplicației</w:t>
       </w:r>
-      <w:bookmarkEnd w:id="51"/>
+      <w:bookmarkEnd w:id="50"/>
       <w:r>
         <w:rPr>
           <w:b/>
@@ -17900,7 +18144,7 @@
           <w:lang w:val="en-GB" w:eastAsia="en-GB"/>
         </w:rPr>
       </w:pPr>
-      <w:bookmarkStart w:id="52" w:name="_Toc8950809"/>
+      <w:bookmarkStart w:id="51" w:name="_Toc8950809"/>
       <w:r>
         <w:rPr>
           <w:b/>
@@ -17938,7 +18182,7 @@
         </w:rPr>
         <w:t>aplicație</w:t>
       </w:r>
-      <w:bookmarkEnd w:id="52"/>
+      <w:bookmarkEnd w:id="51"/>
       <w:r>
         <w:rPr>
           <w:b/>
@@ -19425,7 +19669,13 @@
         <w:t>Fig. 3.10</w:t>
       </w:r>
       <w:r>
+        <w:t>.</w:t>
+      </w:r>
+      <w:r>
         <w:t xml:space="preserve"> Redux-persist</w:t>
+      </w:r>
+      <w:r>
+        <w:t>.</w:t>
       </w:r>
     </w:p>
     <w:p>
@@ -19580,6 +19830,9 @@
       <w:r>
         <w:t xml:space="preserve"> Interfața store-ului</w:t>
       </w:r>
+      <w:r>
+        <w:t>.</w:t>
+      </w:r>
     </w:p>
     <w:p>
       <w:pPr>
@@ -19589,7 +19842,7 @@
           <w:lang w:val="en-GB" w:eastAsia="en-GB"/>
         </w:rPr>
       </w:pPr>
-      <w:bookmarkStart w:id="53" w:name="_Toc8950810"/>
+      <w:bookmarkStart w:id="52" w:name="_Toc8950810"/>
       <w:r>
         <w:rPr>
           <w:b/>
@@ -19617,7 +19870,7 @@
       <w:r>
         <w:t xml:space="preserve"> </w:t>
       </w:r>
-      <w:bookmarkEnd w:id="53"/>
+      <w:bookmarkEnd w:id="52"/>
       <w:r>
         <w:rPr>
           <w:rFonts w:cs="Times New Roman"/>
@@ -20498,7 +20751,7 @@
           <w:szCs w:val="26"/>
         </w:rPr>
       </w:pPr>
-      <w:bookmarkStart w:id="54" w:name="_Toc10798391"/>
+      <w:bookmarkStart w:id="53" w:name="_Toc10798391"/>
       <w:r>
         <w:rPr>
           <w:rFonts w:eastAsiaTheme="majorEastAsia" w:cs="Times New Roman"/>
@@ -20513,7 +20766,7 @@
         </w:rPr>
         <w:t>Testarea aplicației elaborate</w:t>
       </w:r>
-      <w:bookmarkEnd w:id="54"/>
+      <w:bookmarkEnd w:id="53"/>
     </w:p>
     <w:p/>
     <w:p>
@@ -20612,8 +20865,8 @@
       <w:r>
         <w:t xml:space="preserve">Până la deplyment aplicația este testată local pentru a identifica problemele din timp până a ajunge la utilizator, folosind date de test, de obicei folosind o bază de date cu date de test ce simulează situațiile extreme. </w:t>
       </w:r>
-      <w:bookmarkStart w:id="55" w:name="_44sinio" w:colFirst="0" w:colLast="0"/>
-      <w:bookmarkEnd w:id="55"/>
+      <w:bookmarkStart w:id="54" w:name="_44sinio" w:colFirst="0" w:colLast="0"/>
+      <w:bookmarkEnd w:id="54"/>
       <w:r>
         <w:br w:type="page"/>
       </w:r>
@@ -20629,12 +20882,12 @@
         <w:jc w:val="both"/>
         <w:outlineLvl w:val="0"/>
       </w:pPr>
-      <w:bookmarkStart w:id="56" w:name="_Toc10798392"/>
+      <w:bookmarkStart w:id="55" w:name="_Toc10798392"/>
       <w:r>
         <w:lastRenderedPageBreak/>
         <w:t>CONCLUZII</w:t>
       </w:r>
-      <w:bookmarkEnd w:id="56"/>
+      <w:bookmarkEnd w:id="55"/>
     </w:p>
     <w:p>
       <w:pPr>
@@ -21399,9 +21652,9 @@
         <w:pStyle w:val="Heading1"/>
         <w:jc w:val="center"/>
       </w:pPr>
-      <w:bookmarkStart w:id="57" w:name="_z337ya" w:colFirst="0" w:colLast="0"/>
-      <w:bookmarkStart w:id="58" w:name="_Toc10798393"/>
-      <w:bookmarkEnd w:id="57"/>
+      <w:bookmarkStart w:id="56" w:name="_z337ya" w:colFirst="0" w:colLast="0"/>
+      <w:bookmarkStart w:id="57" w:name="_Toc10798393"/>
+      <w:bookmarkEnd w:id="56"/>
       <w:r>
         <w:rPr>
           <w:rFonts w:eastAsia="Roboto" w:cs="Times New Roman"/>
@@ -21413,7 +21666,7 @@
         <w:lastRenderedPageBreak/>
         <w:t>BIBLIOGRAFIE</w:t>
       </w:r>
-      <w:bookmarkEnd w:id="58"/>
+      <w:bookmarkEnd w:id="57"/>
     </w:p>
     <w:p>
       <w:pPr>
@@ -21594,7 +21847,15 @@
         <w:rPr>
           <w:rStyle w:val="Hyperlink"/>
         </w:rPr>
-        <w:t>https://jyx.jyu.fi/dspace/bitstream/handle/123456789/54129/URN:NBN:fi:jyu-201705272524.pdf?sequence=1</w:t>
+        <w:t>https://jyx.jyu.fi/dspace/bitstream/handle/123456789/5412</w:t>
+      </w:r>
+      <w:bookmarkStart w:id="58" w:name="_GoBack"/>
+      <w:bookmarkEnd w:id="58"/>
+      <w:r>
+        <w:rPr>
+          <w:rStyle w:val="Hyperlink"/>
+        </w:rPr>
+        <w:t>9/URN:NBN:fi:jyu-201705272524.pdf?sequence=1</w:t>
       </w:r>
       <w:r>
         <w:fldChar w:fldCharType="end"/>
@@ -22990,7 +23251,7 @@
           <w:rPr>
             <w:noProof/>
           </w:rPr>
-          <w:t>43</w:t>
+          <w:t>42</w:t>
         </w:r>
         <w:r>
           <w:rPr>
@@ -27886,7 +28147,7 @@
 </file>
 
 <file path=customXml/itemProps1.xml><?xml version="1.0" encoding="utf-8"?>
-<ds:datastoreItem xmlns:ds="http://schemas.openxmlformats.org/officeDocument/2006/customXml" ds:itemID="{0453192B-BDAA-451B-A780-A3161B024957}">
+<ds:datastoreItem xmlns:ds="http://schemas.openxmlformats.org/officeDocument/2006/customXml" ds:itemID="{5728659A-E4A7-427A-9587-017C3B7EADD1}">
   <ds:schemaRefs>
     <ds:schemaRef ds:uri="http://schemas.openxmlformats.org/officeDocument/2006/bibliography"/>
   </ds:schemaRefs>

</xml_diff>